<commit_message>
Update data cleaning and analysis scripts
</commit_message>
<xml_diff>
--- a/tbls/regs/secondary_hypothesis_1.docx
+++ b/tbls/regs/secondary_hypothesis_1.docx
@@ -62,7 +62,30 @@
                 <w:rFonts w:ascii="Calibri" w:hAnsi="Calibri"/>
                 <w:sz w:val="20"/>
               </w:rPr>
-              <w:t xml:space="preserve">OR</w:t>
+              <w:t xml:space="preserve">exp(Beta)</w:t>
+            </w:r>
+          </w:p>
+        </w:tc>
+        <w:tc>
+          <w:tcPr>
+            <w:tcBorders>
+              <w:top w:val="single" w:sz="16" w:space="0" w:color="D3D3D3"/>
+              <w:bottom w:val="single" w:sz="16" w:space="0" w:color="D3D3D3"/>
+            </w:tcBorders>
+          </w:tcPr>
+          <w:p>
+            <w:pPr>
+              <w:spacing w:before="0" w:after="60"/>
+              <w:keepNext/>
+              <w:jc w:val="center"/>
+            </w:pPr>
+            <w:r>
+              <w:rPr>
+                <w:b w:val="true"/>
+                <w:rFonts w:ascii="Calibri" w:hAnsi="Calibri"/>
+                <w:sz w:val="20"/>
+              </w:rPr>
+              <w:t xml:space="preserve">95% CI</w:t>
             </w:r>
             <w:r>
               <w:rPr>
@@ -95,16 +118,7 @@
                 <w:rFonts w:ascii="Calibri" w:hAnsi="Calibri"/>
                 <w:sz w:val="20"/>
               </w:rPr>
-              <w:t xml:space="preserve">95% CI</w:t>
-            </w:r>
-            <w:r>
-              <w:rPr>
-                <w:vertAlign w:val="superscript"/>
-                <w:i/>
-                <w:rFonts w:ascii="Calibri" w:hAnsi="Calibri"/>
-                <w:sz w:val="20"/>
-              </w:rPr>
-              <w:t xml:space="default">1</w:t>
+              <w:t xml:space="preserve">p-value</w:t>
             </w:r>
           </w:p>
         </w:tc>
@@ -133,7 +147,31 @@
                 <w:rFonts w:ascii="Calibri" w:hAnsi="Calibri"/>
                 <w:sz w:val="20"/>
               </w:rPr>
-              <w:t xml:space="default">group</w:t>
+              <w:t xml:space="default">tCMS group</w:t>
+            </w:r>
+          </w:p>
+        </w:tc>
+        <w:tc>
+          <w:tcPr>
+            <w:tcBorders>
+              <w:top w:val="single" w:space="0" w:color="D3D3D3"/>
+              <w:bottom w:val="single" w:space="0" w:color="D3D3D3"/>
+              <w:start w:val="single" w:space="0" w:color="D3D3D3"/>
+              <w:end w:val="single" w:space="0" w:color="D3D3D3"/>
+            </w:tcBorders>
+          </w:tcPr>
+          <w:p>
+            <w:pPr>
+              <w:spacing w:before="0" w:after="60"/>
+              <w:keepNext/>
+              <w:jc w:val="center"/>
+            </w:pPr>
+            <w:r>
+              <w:rPr>
+                <w:rFonts w:ascii="Calibri" w:hAnsi="Calibri"/>
+                <w:sz w:val="20"/>
+              </w:rPr>
+              <w:t xml:space="default"/>
             </w:r>
           </w:p>
         </w:tc>
@@ -262,6 +300,30 @@
             </w:r>
           </w:p>
         </w:tc>
+        <w:tc>
+          <w:tcPr>
+            <w:tcBorders>
+              <w:top w:val="single" w:space="0" w:color="D3D3D3"/>
+              <w:bottom w:val="single" w:space="0" w:color="D3D3D3"/>
+              <w:start w:val="single" w:space="0" w:color="D3D3D3"/>
+              <w:end w:val="single" w:space="0" w:color="D3D3D3"/>
+            </w:tcBorders>
+          </w:tcPr>
+          <w:p>
+            <w:pPr>
+              <w:spacing w:before="0" w:after="60"/>
+              <w:keepNext/>
+              <w:jc w:val="center"/>
+            </w:pPr>
+            <w:r>
+              <w:rPr>
+                <w:rFonts w:ascii="Calibri" w:hAnsi="Calibri"/>
+                <w:sz w:val="20"/>
+              </w:rPr>
+              <w:t xml:space="default"/>
+            </w:r>
+          </w:p>
+        </w:tc>
       </w:tr>
       <w:tr>
         <w:trPr>
@@ -311,31 +373,55 @@
                 <w:rFonts w:ascii="Calibri" w:hAnsi="Calibri"/>
                 <w:sz w:val="20"/>
               </w:rPr>
-              <w:t xml:space="default">0.96</w:t>
-            </w:r>
-          </w:p>
-        </w:tc>
-        <w:tc>
-          <w:tcPr>
-            <w:tcBorders>
-              <w:top w:val="single" w:space="0" w:color="D3D3D3"/>
-              <w:bottom w:val="single" w:space="0" w:color="D3D3D3"/>
-              <w:start w:val="single" w:space="0" w:color="D3D3D3"/>
-              <w:end w:val="single" w:space="0" w:color="D3D3D3"/>
-            </w:tcBorders>
-          </w:tcPr>
-          <w:p>
-            <w:pPr>
-              <w:spacing w:before="0" w:after="60"/>
-              <w:keepNext/>
-              <w:jc w:val="center"/>
-            </w:pPr>
-            <w:r>
-              <w:rPr>
-                <w:rFonts w:ascii="Calibri" w:hAnsi="Calibri"/>
-                <w:sz w:val="20"/>
-              </w:rPr>
-              <w:t xml:space="default">0.37, 2.53</w:t>
+              <w:t xml:space="default">1.04</w:t>
+            </w:r>
+          </w:p>
+        </w:tc>
+        <w:tc>
+          <w:tcPr>
+            <w:tcBorders>
+              <w:top w:val="single" w:space="0" w:color="D3D3D3"/>
+              <w:bottom w:val="single" w:space="0" w:color="D3D3D3"/>
+              <w:start w:val="single" w:space="0" w:color="D3D3D3"/>
+              <w:end w:val="single" w:space="0" w:color="D3D3D3"/>
+            </w:tcBorders>
+          </w:tcPr>
+          <w:p>
+            <w:pPr>
+              <w:spacing w:before="0" w:after="60"/>
+              <w:keepNext/>
+              <w:jc w:val="center"/>
+            </w:pPr>
+            <w:r>
+              <w:rPr>
+                <w:rFonts w:ascii="Calibri" w:hAnsi="Calibri"/>
+                <w:sz w:val="20"/>
+              </w:rPr>
+              <w:t xml:space="default">0.85, 1.27</w:t>
+            </w:r>
+          </w:p>
+        </w:tc>
+        <w:tc>
+          <w:tcPr>
+            <w:tcBorders>
+              <w:top w:val="single" w:space="0" w:color="D3D3D3"/>
+              <w:bottom w:val="single" w:space="0" w:color="D3D3D3"/>
+              <w:start w:val="single" w:space="0" w:color="D3D3D3"/>
+              <w:end w:val="single" w:space="0" w:color="D3D3D3"/>
+            </w:tcBorders>
+          </w:tcPr>
+          <w:p>
+            <w:pPr>
+              <w:spacing w:before="0" w:after="60"/>
+              <w:keepNext/>
+              <w:jc w:val="center"/>
+            </w:pPr>
+            <w:r>
+              <w:rPr>
+                <w:rFonts w:ascii="Calibri" w:hAnsi="Calibri"/>
+                <w:sz w:val="20"/>
+              </w:rPr>
+              <w:t xml:space="default">0.7</w:t>
             </w:r>
           </w:p>
         </w:tc>
@@ -346,7 +432,714 @@
         </w:trPr>
         <w:tc>
           <w:tcPr>
-            <w:gridSpan w:val="3"/>
+            <w:tcBorders>
+              <w:top w:val="single" w:space="0" w:color="D3D3D3"/>
+              <w:bottom w:val="single" w:space="0" w:color="D3D3D3"/>
+              <w:start w:val="single" w:space="0" w:color="D3D3D3"/>
+              <w:end w:val="single" w:space="0" w:color="D3D3D3"/>
+            </w:tcBorders>
+          </w:tcPr>
+          <w:p>
+            <w:pPr>
+              <w:spacing w:before="0" w:after="60"/>
+              <w:keepNext/>
+              <w:jc w:val="start"/>
+            </w:pPr>
+            <w:r>
+              <w:rPr>
+                <w:rFonts w:ascii="Calibri" w:hAnsi="Calibri"/>
+                <w:sz w:val="20"/>
+              </w:rPr>
+              <w:t xml:space="default">Maximal AKI stadium</w:t>
+            </w:r>
+          </w:p>
+        </w:tc>
+        <w:tc>
+          <w:tcPr>
+            <w:tcBorders>
+              <w:top w:val="single" w:space="0" w:color="D3D3D3"/>
+              <w:bottom w:val="single" w:space="0" w:color="D3D3D3"/>
+              <w:start w:val="single" w:space="0" w:color="D3D3D3"/>
+              <w:end w:val="single" w:space="0" w:color="D3D3D3"/>
+            </w:tcBorders>
+          </w:tcPr>
+          <w:p>
+            <w:pPr>
+              <w:spacing w:before="0" w:after="60"/>
+              <w:keepNext/>
+              <w:jc w:val="center"/>
+            </w:pPr>
+            <w:r>
+              <w:rPr>
+                <w:rFonts w:ascii="Calibri" w:hAnsi="Calibri"/>
+                <w:sz w:val="20"/>
+              </w:rPr>
+              <w:t xml:space="default"/>
+            </w:r>
+          </w:p>
+        </w:tc>
+        <w:tc>
+          <w:tcPr>
+            <w:tcBorders>
+              <w:top w:val="single" w:space="0" w:color="D3D3D3"/>
+              <w:bottom w:val="single" w:space="0" w:color="D3D3D3"/>
+              <w:start w:val="single" w:space="0" w:color="D3D3D3"/>
+              <w:end w:val="single" w:space="0" w:color="D3D3D3"/>
+            </w:tcBorders>
+          </w:tcPr>
+          <w:p>
+            <w:pPr>
+              <w:spacing w:before="0" w:after="60"/>
+              <w:keepNext/>
+              <w:jc w:val="center"/>
+            </w:pPr>
+            <w:r>
+              <w:rPr>
+                <w:rFonts w:ascii="Calibri" w:hAnsi="Calibri"/>
+                <w:sz w:val="20"/>
+              </w:rPr>
+              <w:t xml:space="default"/>
+            </w:r>
+          </w:p>
+        </w:tc>
+        <w:tc>
+          <w:tcPr>
+            <w:tcBorders>
+              <w:top w:val="single" w:space="0" w:color="D3D3D3"/>
+              <w:bottom w:val="single" w:space="0" w:color="D3D3D3"/>
+              <w:start w:val="single" w:space="0" w:color="D3D3D3"/>
+              <w:end w:val="single" w:space="0" w:color="D3D3D3"/>
+            </w:tcBorders>
+          </w:tcPr>
+          <w:p>
+            <w:pPr>
+              <w:spacing w:before="0" w:after="60"/>
+              <w:keepNext/>
+              <w:jc w:val="center"/>
+            </w:pPr>
+            <w:r>
+              <w:rPr>
+                <w:rFonts w:ascii="Calibri" w:hAnsi="Calibri"/>
+                <w:sz w:val="20"/>
+              </w:rPr>
+              <w:t xml:space="default"/>
+            </w:r>
+          </w:p>
+        </w:tc>
+      </w:tr>
+      <w:tr>
+        <w:trPr>
+          <w:cantSplit/>
+        </w:trPr>
+        <w:tc>
+          <w:tcPr>
+            <w:tcBorders>
+              <w:top w:val="single" w:space="0" w:color="D3D3D3"/>
+              <w:bottom w:val="single" w:space="0" w:color="D3D3D3"/>
+              <w:start w:val="single" w:space="0" w:color="D3D3D3"/>
+              <w:end w:val="single" w:space="0" w:color="D3D3D3"/>
+            </w:tcBorders>
+          </w:tcPr>
+          <w:p>
+            <w:pPr>
+              <w:spacing w:before="0" w:after="60"/>
+              <w:keepNext/>
+              <w:jc w:val="start"/>
+            </w:pPr>
+            <w:r>
+              <w:rPr>
+                <w:rFonts w:ascii="Calibri" w:hAnsi="Calibri"/>
+                <w:sz w:val="20"/>
+              </w:rPr>
+              <w:t xml:space="default">    No aki / S1</w:t>
+            </w:r>
+          </w:p>
+        </w:tc>
+        <w:tc>
+          <w:tcPr>
+            <w:tcBorders>
+              <w:top w:val="single" w:space="0" w:color="D3D3D3"/>
+              <w:bottom w:val="single" w:space="0" w:color="D3D3D3"/>
+              <w:start w:val="single" w:space="0" w:color="D3D3D3"/>
+              <w:end w:val="single" w:space="0" w:color="D3D3D3"/>
+            </w:tcBorders>
+          </w:tcPr>
+          <w:p>
+            <w:pPr>
+              <w:spacing w:before="0" w:after="60"/>
+              <w:keepNext/>
+              <w:jc w:val="center"/>
+            </w:pPr>
+            <w:r>
+              <w:rPr>
+                <w:rFonts w:ascii="Calibri" w:hAnsi="Calibri"/>
+                <w:sz w:val="20"/>
+              </w:rPr>
+              <w:t xml:space="default">—</w:t>
+            </w:r>
+          </w:p>
+        </w:tc>
+        <w:tc>
+          <w:tcPr>
+            <w:tcBorders>
+              <w:top w:val="single" w:space="0" w:color="D3D3D3"/>
+              <w:bottom w:val="single" w:space="0" w:color="D3D3D3"/>
+              <w:start w:val="single" w:space="0" w:color="D3D3D3"/>
+              <w:end w:val="single" w:space="0" w:color="D3D3D3"/>
+            </w:tcBorders>
+          </w:tcPr>
+          <w:p>
+            <w:pPr>
+              <w:spacing w:before="0" w:after="60"/>
+              <w:keepNext/>
+              <w:jc w:val="center"/>
+            </w:pPr>
+            <w:r>
+              <w:rPr>
+                <w:rFonts w:ascii="Calibri" w:hAnsi="Calibri"/>
+                <w:sz w:val="20"/>
+              </w:rPr>
+              <w:t xml:space="default">—</w:t>
+            </w:r>
+          </w:p>
+        </w:tc>
+        <w:tc>
+          <w:tcPr>
+            <w:tcBorders>
+              <w:top w:val="single" w:space="0" w:color="D3D3D3"/>
+              <w:bottom w:val="single" w:space="0" w:color="D3D3D3"/>
+              <w:start w:val="single" w:space="0" w:color="D3D3D3"/>
+              <w:end w:val="single" w:space="0" w:color="D3D3D3"/>
+            </w:tcBorders>
+          </w:tcPr>
+          <w:p>
+            <w:pPr>
+              <w:spacing w:before="0" w:after="60"/>
+              <w:keepNext/>
+              <w:jc w:val="center"/>
+            </w:pPr>
+            <w:r>
+              <w:rPr>
+                <w:rFonts w:ascii="Calibri" w:hAnsi="Calibri"/>
+                <w:sz w:val="20"/>
+              </w:rPr>
+              <w:t xml:space="default"/>
+            </w:r>
+          </w:p>
+        </w:tc>
+      </w:tr>
+      <w:tr>
+        <w:trPr>
+          <w:cantSplit/>
+        </w:trPr>
+        <w:tc>
+          <w:tcPr>
+            <w:tcBorders>
+              <w:top w:val="single" w:space="0" w:color="D3D3D3"/>
+              <w:bottom w:val="single" w:space="0" w:color="D3D3D3"/>
+              <w:start w:val="single" w:space="0" w:color="D3D3D3"/>
+              <w:end w:val="single" w:space="0" w:color="D3D3D3"/>
+            </w:tcBorders>
+          </w:tcPr>
+          <w:p>
+            <w:pPr>
+              <w:spacing w:before="0" w:after="60"/>
+              <w:keepNext/>
+              <w:jc w:val="start"/>
+            </w:pPr>
+            <w:r>
+              <w:rPr>
+                <w:rFonts w:ascii="Calibri" w:hAnsi="Calibri"/>
+                <w:sz w:val="20"/>
+              </w:rPr>
+              <w:t xml:space="default">    S2</w:t>
+            </w:r>
+          </w:p>
+        </w:tc>
+        <w:tc>
+          <w:tcPr>
+            <w:tcBorders>
+              <w:top w:val="single" w:space="0" w:color="D3D3D3"/>
+              <w:bottom w:val="single" w:space="0" w:color="D3D3D3"/>
+              <w:start w:val="single" w:space="0" w:color="D3D3D3"/>
+              <w:end w:val="single" w:space="0" w:color="D3D3D3"/>
+            </w:tcBorders>
+          </w:tcPr>
+          <w:p>
+            <w:pPr>
+              <w:spacing w:before="0" w:after="60"/>
+              <w:keepNext/>
+              <w:jc w:val="center"/>
+            </w:pPr>
+            <w:r>
+              <w:rPr>
+                <w:rFonts w:ascii="Calibri" w:hAnsi="Calibri"/>
+                <w:sz w:val="20"/>
+              </w:rPr>
+              <w:t xml:space="default">0.85</w:t>
+            </w:r>
+          </w:p>
+        </w:tc>
+        <w:tc>
+          <w:tcPr>
+            <w:tcBorders>
+              <w:top w:val="single" w:space="0" w:color="D3D3D3"/>
+              <w:bottom w:val="single" w:space="0" w:color="D3D3D3"/>
+              <w:start w:val="single" w:space="0" w:color="D3D3D3"/>
+              <w:end w:val="single" w:space="0" w:color="D3D3D3"/>
+            </w:tcBorders>
+          </w:tcPr>
+          <w:p>
+            <w:pPr>
+              <w:spacing w:before="0" w:after="60"/>
+              <w:keepNext/>
+              <w:jc w:val="center"/>
+            </w:pPr>
+            <w:r>
+              <w:rPr>
+                <w:rFonts w:ascii="Calibri" w:hAnsi="Calibri"/>
+                <w:sz w:val="20"/>
+              </w:rPr>
+              <w:t xml:space="default">0.54, 1.35</w:t>
+            </w:r>
+          </w:p>
+        </w:tc>
+        <w:tc>
+          <w:tcPr>
+            <w:tcBorders>
+              <w:top w:val="single" w:space="0" w:color="D3D3D3"/>
+              <w:bottom w:val="single" w:space="0" w:color="D3D3D3"/>
+              <w:start w:val="single" w:space="0" w:color="D3D3D3"/>
+              <w:end w:val="single" w:space="0" w:color="D3D3D3"/>
+            </w:tcBorders>
+          </w:tcPr>
+          <w:p>
+            <w:pPr>
+              <w:spacing w:before="0" w:after="60"/>
+              <w:keepNext/>
+              <w:jc w:val="center"/>
+            </w:pPr>
+            <w:r>
+              <w:rPr>
+                <w:rFonts w:ascii="Calibri" w:hAnsi="Calibri"/>
+                <w:sz w:val="20"/>
+              </w:rPr>
+              <w:t xml:space="default">0.5</w:t>
+            </w:r>
+          </w:p>
+        </w:tc>
+      </w:tr>
+      <w:tr>
+        <w:trPr>
+          <w:cantSplit/>
+        </w:trPr>
+        <w:tc>
+          <w:tcPr>
+            <w:tcBorders>
+              <w:top w:val="single" w:space="0" w:color="D3D3D3"/>
+              <w:bottom w:val="single" w:space="0" w:color="D3D3D3"/>
+              <w:start w:val="single" w:space="0" w:color="D3D3D3"/>
+              <w:end w:val="single" w:space="0" w:color="D3D3D3"/>
+            </w:tcBorders>
+          </w:tcPr>
+          <w:p>
+            <w:pPr>
+              <w:spacing w:before="0" w:after="60"/>
+              <w:keepNext/>
+              <w:jc w:val="start"/>
+            </w:pPr>
+            <w:r>
+              <w:rPr>
+                <w:rFonts w:ascii="Calibri" w:hAnsi="Calibri"/>
+                <w:sz w:val="20"/>
+              </w:rPr>
+              <w:t xml:space="default">    S3</w:t>
+            </w:r>
+          </w:p>
+        </w:tc>
+        <w:tc>
+          <w:tcPr>
+            <w:tcBorders>
+              <w:top w:val="single" w:space="0" w:color="D3D3D3"/>
+              <w:bottom w:val="single" w:space="0" w:color="D3D3D3"/>
+              <w:start w:val="single" w:space="0" w:color="D3D3D3"/>
+              <w:end w:val="single" w:space="0" w:color="D3D3D3"/>
+            </w:tcBorders>
+          </w:tcPr>
+          <w:p>
+            <w:pPr>
+              <w:spacing w:before="0" w:after="60"/>
+              <w:keepNext/>
+              <w:jc w:val="center"/>
+            </w:pPr>
+            <w:r>
+              <w:rPr>
+                <w:rFonts w:ascii="Calibri" w:hAnsi="Calibri"/>
+                <w:sz w:val="20"/>
+              </w:rPr>
+              <w:t xml:space="default">1.27</w:t>
+            </w:r>
+          </w:p>
+        </w:tc>
+        <w:tc>
+          <w:tcPr>
+            <w:tcBorders>
+              <w:top w:val="single" w:space="0" w:color="D3D3D3"/>
+              <w:bottom w:val="single" w:space="0" w:color="D3D3D3"/>
+              <w:start w:val="single" w:space="0" w:color="D3D3D3"/>
+              <w:end w:val="single" w:space="0" w:color="D3D3D3"/>
+            </w:tcBorders>
+          </w:tcPr>
+          <w:p>
+            <w:pPr>
+              <w:spacing w:before="0" w:after="60"/>
+              <w:keepNext/>
+              <w:jc w:val="center"/>
+            </w:pPr>
+            <w:r>
+              <w:rPr>
+                <w:rFonts w:ascii="Calibri" w:hAnsi="Calibri"/>
+                <w:sz w:val="20"/>
+              </w:rPr>
+              <w:t xml:space="default">0.80, 2.02</w:t>
+            </w:r>
+          </w:p>
+        </w:tc>
+        <w:tc>
+          <w:tcPr>
+            <w:tcBorders>
+              <w:top w:val="single" w:space="0" w:color="D3D3D3"/>
+              <w:bottom w:val="single" w:space="0" w:color="D3D3D3"/>
+              <w:start w:val="single" w:space="0" w:color="D3D3D3"/>
+              <w:end w:val="single" w:space="0" w:color="D3D3D3"/>
+            </w:tcBorders>
+          </w:tcPr>
+          <w:p>
+            <w:pPr>
+              <w:spacing w:before="0" w:after="60"/>
+              <w:keepNext/>
+              <w:jc w:val="center"/>
+            </w:pPr>
+            <w:r>
+              <w:rPr>
+                <w:rFonts w:ascii="Calibri" w:hAnsi="Calibri"/>
+                <w:sz w:val="20"/>
+              </w:rPr>
+              <w:t xml:space="default">0.3</w:t>
+            </w:r>
+          </w:p>
+        </w:tc>
+      </w:tr>
+      <w:tr>
+        <w:trPr>
+          <w:cantSplit/>
+        </w:trPr>
+        <w:tc>
+          <w:tcPr>
+            <w:tcBorders>
+              <w:top w:val="single" w:space="0" w:color="D3D3D3"/>
+              <w:bottom w:val="single" w:space="0" w:color="D3D3D3"/>
+              <w:start w:val="single" w:space="0" w:color="D3D3D3"/>
+              <w:end w:val="single" w:space="0" w:color="D3D3D3"/>
+            </w:tcBorders>
+          </w:tcPr>
+          <w:p>
+            <w:pPr>
+              <w:spacing w:before="0" w:after="60"/>
+              <w:keepNext/>
+              <w:jc w:val="start"/>
+            </w:pPr>
+            <w:r>
+              <w:rPr>
+                <w:rFonts w:ascii="Calibri" w:hAnsi="Calibri"/>
+                <w:sz w:val="20"/>
+              </w:rPr>
+              <w:t xml:space="default">tCMS group * Maximal AKI stadium</w:t>
+            </w:r>
+          </w:p>
+        </w:tc>
+        <w:tc>
+          <w:tcPr>
+            <w:tcBorders>
+              <w:top w:val="single" w:space="0" w:color="D3D3D3"/>
+              <w:bottom w:val="single" w:space="0" w:color="D3D3D3"/>
+              <w:start w:val="single" w:space="0" w:color="D3D3D3"/>
+              <w:end w:val="single" w:space="0" w:color="D3D3D3"/>
+            </w:tcBorders>
+          </w:tcPr>
+          <w:p>
+            <w:pPr>
+              <w:spacing w:before="0" w:after="60"/>
+              <w:keepNext/>
+              <w:jc w:val="center"/>
+            </w:pPr>
+            <w:r>
+              <w:rPr>
+                <w:rFonts w:ascii="Calibri" w:hAnsi="Calibri"/>
+                <w:sz w:val="20"/>
+              </w:rPr>
+              <w:t xml:space="default"/>
+            </w:r>
+          </w:p>
+        </w:tc>
+        <w:tc>
+          <w:tcPr>
+            <w:tcBorders>
+              <w:top w:val="single" w:space="0" w:color="D3D3D3"/>
+              <w:bottom w:val="single" w:space="0" w:color="D3D3D3"/>
+              <w:start w:val="single" w:space="0" w:color="D3D3D3"/>
+              <w:end w:val="single" w:space="0" w:color="D3D3D3"/>
+            </w:tcBorders>
+          </w:tcPr>
+          <w:p>
+            <w:pPr>
+              <w:spacing w:before="0" w:after="60"/>
+              <w:keepNext/>
+              <w:jc w:val="center"/>
+            </w:pPr>
+            <w:r>
+              <w:rPr>
+                <w:rFonts w:ascii="Calibri" w:hAnsi="Calibri"/>
+                <w:sz w:val="20"/>
+              </w:rPr>
+              <w:t xml:space="default"/>
+            </w:r>
+          </w:p>
+        </w:tc>
+        <w:tc>
+          <w:tcPr>
+            <w:tcBorders>
+              <w:top w:val="single" w:space="0" w:color="D3D3D3"/>
+              <w:bottom w:val="single" w:space="0" w:color="D3D3D3"/>
+              <w:start w:val="single" w:space="0" w:color="D3D3D3"/>
+              <w:end w:val="single" w:space="0" w:color="D3D3D3"/>
+            </w:tcBorders>
+          </w:tcPr>
+          <w:p>
+            <w:pPr>
+              <w:spacing w:before="0" w:after="60"/>
+              <w:keepNext/>
+              <w:jc w:val="center"/>
+            </w:pPr>
+            <w:r>
+              <w:rPr>
+                <w:rFonts w:ascii="Calibri" w:hAnsi="Calibri"/>
+                <w:sz w:val="20"/>
+              </w:rPr>
+              <w:t xml:space="default"/>
+            </w:r>
+          </w:p>
+        </w:tc>
+      </w:tr>
+      <w:tr>
+        <w:trPr>
+          <w:cantSplit/>
+        </w:trPr>
+        <w:tc>
+          <w:tcPr>
+            <w:tcBorders>
+              <w:top w:val="single" w:space="0" w:color="D3D3D3"/>
+              <w:bottom w:val="single" w:space="0" w:color="D3D3D3"/>
+              <w:start w:val="single" w:space="0" w:color="D3D3D3"/>
+              <w:end w:val="single" w:space="0" w:color="D3D3D3"/>
+            </w:tcBorders>
+          </w:tcPr>
+          <w:p>
+            <w:pPr>
+              <w:spacing w:before="0" w:after="60"/>
+              <w:keepNext/>
+              <w:jc w:val="start"/>
+            </w:pPr>
+            <w:r>
+              <w:rPr>
+                <w:rFonts w:ascii="Calibri" w:hAnsi="Calibri"/>
+                <w:sz w:val="20"/>
+              </w:rPr>
+              <w:t xml:space="default">    ECMELLA * S2</w:t>
+            </w:r>
+          </w:p>
+        </w:tc>
+        <w:tc>
+          <w:tcPr>
+            <w:tcBorders>
+              <w:top w:val="single" w:space="0" w:color="D3D3D3"/>
+              <w:bottom w:val="single" w:space="0" w:color="D3D3D3"/>
+              <w:start w:val="single" w:space="0" w:color="D3D3D3"/>
+              <w:end w:val="single" w:space="0" w:color="D3D3D3"/>
+            </w:tcBorders>
+          </w:tcPr>
+          <w:p>
+            <w:pPr>
+              <w:spacing w:before="0" w:after="60"/>
+              <w:keepNext/>
+              <w:jc w:val="center"/>
+            </w:pPr>
+            <w:r>
+              <w:rPr>
+                <w:rFonts w:ascii="Calibri" w:hAnsi="Calibri"/>
+                <w:sz w:val="20"/>
+              </w:rPr>
+              <w:t xml:space="default">1.14</w:t>
+            </w:r>
+          </w:p>
+        </w:tc>
+        <w:tc>
+          <w:tcPr>
+            <w:tcBorders>
+              <w:top w:val="single" w:space="0" w:color="D3D3D3"/>
+              <w:bottom w:val="single" w:space="0" w:color="D3D3D3"/>
+              <w:start w:val="single" w:space="0" w:color="D3D3D3"/>
+              <w:end w:val="single" w:space="0" w:color="D3D3D3"/>
+            </w:tcBorders>
+          </w:tcPr>
+          <w:p>
+            <w:pPr>
+              <w:spacing w:before="0" w:after="60"/>
+              <w:keepNext/>
+              <w:jc w:val="center"/>
+            </w:pPr>
+            <w:r>
+              <w:rPr>
+                <w:rFonts w:ascii="Calibri" w:hAnsi="Calibri"/>
+                <w:sz w:val="20"/>
+              </w:rPr>
+              <w:t xml:space="default">0.62, 2.10</w:t>
+            </w:r>
+          </w:p>
+        </w:tc>
+        <w:tc>
+          <w:tcPr>
+            <w:tcBorders>
+              <w:top w:val="single" w:space="0" w:color="D3D3D3"/>
+              <w:bottom w:val="single" w:space="0" w:color="D3D3D3"/>
+              <w:start w:val="single" w:space="0" w:color="D3D3D3"/>
+              <w:end w:val="single" w:space="0" w:color="D3D3D3"/>
+            </w:tcBorders>
+          </w:tcPr>
+          <w:p>
+            <w:pPr>
+              <w:spacing w:before="0" w:after="60"/>
+              <w:keepNext/>
+              <w:jc w:val="center"/>
+            </w:pPr>
+            <w:r>
+              <w:rPr>
+                <w:rFonts w:ascii="Calibri" w:hAnsi="Calibri"/>
+                <w:sz w:val="20"/>
+              </w:rPr>
+              <w:t xml:space="default">0.7</w:t>
+            </w:r>
+          </w:p>
+        </w:tc>
+      </w:tr>
+      <w:tr>
+        <w:trPr>
+          <w:cantSplit/>
+        </w:trPr>
+        <w:tc>
+          <w:tcPr>
+            <w:tcBorders>
+              <w:top w:val="single" w:space="0" w:color="D3D3D3"/>
+              <w:bottom w:val="single" w:space="0" w:color="D3D3D3"/>
+              <w:start w:val="single" w:space="0" w:color="D3D3D3"/>
+              <w:end w:val="single" w:space="0" w:color="D3D3D3"/>
+            </w:tcBorders>
+          </w:tcPr>
+          <w:p>
+            <w:pPr>
+              <w:spacing w:before="0" w:after="60"/>
+              <w:keepNext/>
+              <w:jc w:val="start"/>
+            </w:pPr>
+            <w:r>
+              <w:rPr>
+                <w:rFonts w:ascii="Calibri" w:hAnsi="Calibri"/>
+                <w:sz w:val="20"/>
+              </w:rPr>
+              <w:t xml:space="default">    ECMELLA * S3</w:t>
+            </w:r>
+          </w:p>
+        </w:tc>
+        <w:tc>
+          <w:tcPr>
+            <w:tcBorders>
+              <w:top w:val="single" w:space="0" w:color="D3D3D3"/>
+              <w:bottom w:val="single" w:space="0" w:color="D3D3D3"/>
+              <w:start w:val="single" w:space="0" w:color="D3D3D3"/>
+              <w:end w:val="single" w:space="0" w:color="D3D3D3"/>
+            </w:tcBorders>
+          </w:tcPr>
+          <w:p>
+            <w:pPr>
+              <w:spacing w:before="0" w:after="60"/>
+              <w:keepNext/>
+              <w:jc w:val="center"/>
+            </w:pPr>
+            <w:r>
+              <w:rPr>
+                <w:rFonts w:ascii="Calibri" w:hAnsi="Calibri"/>
+                <w:sz w:val="20"/>
+              </w:rPr>
+              <w:t xml:space="default">0.60</w:t>
+            </w:r>
+          </w:p>
+        </w:tc>
+        <w:tc>
+          <w:tcPr>
+            <w:tcBorders>
+              <w:top w:val="single" w:space="0" w:color="D3D3D3"/>
+              <w:bottom w:val="single" w:space="0" w:color="D3D3D3"/>
+              <w:start w:val="single" w:space="0" w:color="D3D3D3"/>
+              <w:end w:val="single" w:space="0" w:color="D3D3D3"/>
+            </w:tcBorders>
+          </w:tcPr>
+          <w:p>
+            <w:pPr>
+              <w:spacing w:before="0" w:after="60"/>
+              <w:keepNext/>
+              <w:jc w:val="center"/>
+            </w:pPr>
+            <w:r>
+              <w:rPr>
+                <w:rFonts w:ascii="Calibri" w:hAnsi="Calibri"/>
+                <w:sz w:val="20"/>
+              </w:rPr>
+              <w:t xml:space="default">0.29, 1.27</w:t>
+            </w:r>
+          </w:p>
+        </w:tc>
+        <w:tc>
+          <w:tcPr>
+            <w:tcBorders>
+              <w:top w:val="single" w:space="0" w:color="D3D3D3"/>
+              <w:bottom w:val="single" w:space="0" w:color="D3D3D3"/>
+              <w:start w:val="single" w:space="0" w:color="D3D3D3"/>
+              <w:end w:val="single" w:space="0" w:color="D3D3D3"/>
+            </w:tcBorders>
+          </w:tcPr>
+          <w:p>
+            <w:pPr>
+              <w:spacing w:before="0" w:after="60"/>
+              <w:keepNext/>
+              <w:jc w:val="center"/>
+            </w:pPr>
+            <w:r>
+              <w:rPr>
+                <w:rFonts w:ascii="Calibri" w:hAnsi="Calibri"/>
+                <w:sz w:val="20"/>
+              </w:rPr>
+              <w:t xml:space="default">0.2</w:t>
+            </w:r>
+          </w:p>
+        </w:tc>
+      </w:tr>
+      <w:tr>
+        <w:trPr>
+          <w:cantSplit/>
+        </w:trPr>
+        <w:tc>
+          <w:tcPr>
+            <w:gridSpan w:val="4"/>
           </w:tcPr>
           <w:p>
             <w:pPr>
@@ -367,7 +1160,7 @@
                 <w:rFonts w:ascii="Calibri" w:hAnsi="Calibri"/>
                 <w:sz w:val="20"/>
               </w:rPr>
-              <w:t xml:space="default">OR = Odds Ratio, CI = Confidence Interval</w:t>
+              <w:t xml:space="default">CI = Confidence Interval</w:t>
             </w:r>
           </w:p>
         </w:tc>

</xml_diff>